<commit_message>
Wrong attempt so i can revert to my previous commit
</commit_message>
<xml_diff>
--- a/git_training.docx
+++ b/git_training.docx
@@ -2005,6 +2005,7 @@
         </w:rPr>
         <w:t xml:space="preserve">  (</w:t>
       </w:r>
+      <w:proofErr w:type="gramStart"/>
       <w:r>
         <w:rPr>
           <w:rFonts w:ascii="Courier New" w:eastAsia="Times New Roman" w:hAnsi="Courier New" w:cs="Courier New"/>
@@ -2016,6 +2017,7 @@
         </w:rPr>
         <w:t>use</w:t>
       </w:r>
+      <w:proofErr w:type="gramEnd"/>
       <w:r>
         <w:rPr>
           <w:rFonts w:ascii="Courier New" w:eastAsia="Times New Roman" w:hAnsi="Courier New" w:cs="Courier New"/>
@@ -2419,8 +2421,6 @@
         </w:rPr>
         <w:t>Git log</w:t>
       </w:r>
-      <w:bookmarkStart w:id="0" w:name="_GoBack"/>
-      <w:bookmarkEnd w:id="0"/>
     </w:p>
     <w:p>
       <w:pPr>
@@ -2543,6 +2543,171 @@
         </w:rPr>
         <w:t>The commit message</w:t>
       </w:r>
+    </w:p>
+    <w:p>
+      <w:pPr>
+        <w:pStyle w:val="ListParagraph"/>
+        <w:numPr>
+          <w:ilvl w:val="0"/>
+          <w:numId w:val="6"/>
+        </w:numPr>
+        <w:rPr>
+          <w:sz w:val="24"/>
+          <w:szCs w:val="24"/>
+        </w:rPr>
+      </w:pPr>
+      <w:r>
+        <w:rPr>
+          <w:sz w:val="24"/>
+          <w:szCs w:val="24"/>
+        </w:rPr>
+        <w:t>Git log</w:t>
+      </w:r>
+    </w:p>
+    <w:p>
+      <w:pPr>
+        <w:rPr>
+          <w:sz w:val="24"/>
+          <w:szCs w:val="24"/>
+        </w:rPr>
+      </w:pPr>
+      <w:r>
+        <w:rPr>
+          <w:sz w:val="24"/>
+          <w:szCs w:val="24"/>
+        </w:rPr>
+        <w:t>From the terminal, log a list of your commits.</w:t>
+      </w:r>
+    </w:p>
+    <w:p>
+      <w:pPr>
+        <w:rPr>
+          <w:sz w:val="24"/>
+          <w:szCs w:val="24"/>
+        </w:rPr>
+      </w:pPr>
+      <w:r>
+        <w:rPr>
+          <w:sz w:val="24"/>
+          <w:szCs w:val="24"/>
+        </w:rPr>
+        <w:t>In the output, notice:</w:t>
+      </w:r>
+    </w:p>
+    <w:p>
+      <w:pPr>
+        <w:numPr>
+          <w:ilvl w:val="0"/>
+          <w:numId w:val="5"/>
+        </w:numPr>
+        <w:rPr>
+          <w:sz w:val="24"/>
+          <w:szCs w:val="24"/>
+        </w:rPr>
+      </w:pPr>
+      <w:r>
+        <w:rPr>
+          <w:sz w:val="24"/>
+          <w:szCs w:val="24"/>
+        </w:rPr>
+        <w:t>A 40-character code, called a </w:t>
+      </w:r>
+      <w:r>
+        <w:rPr>
+          <w:i/>
+          <w:iCs/>
+          <w:sz w:val="24"/>
+          <w:szCs w:val="24"/>
+        </w:rPr>
+        <w:t>SHA</w:t>
+      </w:r>
+      <w:r>
+        <w:rPr>
+          <w:sz w:val="24"/>
+          <w:szCs w:val="24"/>
+        </w:rPr>
+        <w:t>, which uniquely identifies the commit. This appears in orange text.</w:t>
+      </w:r>
+    </w:p>
+    <w:p>
+      <w:pPr>
+        <w:numPr>
+          <w:ilvl w:val="0"/>
+          <w:numId w:val="5"/>
+        </w:numPr>
+        <w:rPr>
+          <w:sz w:val="24"/>
+          <w:szCs w:val="24"/>
+        </w:rPr>
+      </w:pPr>
+      <w:r>
+        <w:rPr>
+          <w:sz w:val="24"/>
+          <w:szCs w:val="24"/>
+        </w:rPr>
+        <w:t>The commit author (you!)</w:t>
+      </w:r>
+    </w:p>
+    <w:p>
+      <w:pPr>
+        <w:numPr>
+          <w:ilvl w:val="0"/>
+          <w:numId w:val="5"/>
+        </w:numPr>
+        <w:rPr>
+          <w:sz w:val="24"/>
+          <w:szCs w:val="24"/>
+        </w:rPr>
+      </w:pPr>
+      <w:r>
+        <w:rPr>
+          <w:sz w:val="24"/>
+          <w:szCs w:val="24"/>
+        </w:rPr>
+        <w:lastRenderedPageBreak/>
+        <w:t>The date and time of the commit</w:t>
+      </w:r>
+    </w:p>
+    <w:p>
+      <w:pPr>
+        <w:numPr>
+          <w:ilvl w:val="0"/>
+          <w:numId w:val="5"/>
+        </w:numPr>
+        <w:rPr>
+          <w:sz w:val="24"/>
+          <w:szCs w:val="24"/>
+        </w:rPr>
+      </w:pPr>
+      <w:r>
+        <w:rPr>
+          <w:sz w:val="24"/>
+          <w:szCs w:val="24"/>
+        </w:rPr>
+        <w:t>The commit message</w:t>
+      </w:r>
+    </w:p>
+    <w:p>
+      <w:pPr>
+        <w:numPr>
+          <w:ilvl w:val="0"/>
+          <w:numId w:val="5"/>
+        </w:numPr>
+        <w:rPr>
+          <w:sz w:val="24"/>
+          <w:szCs w:val="24"/>
+        </w:rPr>
+      </w:pPr>
+      <w:bookmarkStart w:id="0" w:name="_GoBack"/>
+      <w:bookmarkEnd w:id="0"/>
+    </w:p>
+    <w:p>
+      <w:pPr>
+        <w:rPr>
+          <w:sz w:val="24"/>
+          <w:szCs w:val="24"/>
+        </w:rPr>
+      </w:pPr>
     </w:p>
     <w:p>
       <w:pPr>
@@ -2913,6 +3078,155 @@
     </w:lvl>
   </w:abstractNum>
   <w:abstractNum w:abstractNumId="3">
+    <w:nsid w:val="4E073304"/>
+    <w:multiLevelType w:val="multilevel"/>
+    <w:tmpl w:val="A26479BE"/>
+    <w:lvl w:ilvl="0">
+      <w:start w:val="1"/>
+      <w:numFmt w:val="bullet"/>
+      <w:lvlText w:val=""/>
+      <w:lvlJc w:val="left"/>
+      <w:pPr>
+        <w:tabs>
+          <w:tab w:val="num" w:pos="720"/>
+        </w:tabs>
+        <w:ind w:left="720" w:hanging="360"/>
+      </w:pPr>
+      <w:rPr>
+        <w:rFonts w:ascii="Symbol" w:hAnsi="Symbol" w:hint="default"/>
+        <w:sz w:val="20"/>
+      </w:rPr>
+    </w:lvl>
+    <w:lvl w:ilvl="1" w:tentative="1">
+      <w:start w:val="1"/>
+      <w:numFmt w:val="bullet"/>
+      <w:lvlText w:val="o"/>
+      <w:lvlJc w:val="left"/>
+      <w:pPr>
+        <w:tabs>
+          <w:tab w:val="num" w:pos="1440"/>
+        </w:tabs>
+        <w:ind w:left="1440" w:hanging="360"/>
+      </w:pPr>
+      <w:rPr>
+        <w:rFonts w:ascii="Courier New" w:hAnsi="Courier New" w:hint="default"/>
+        <w:sz w:val="20"/>
+      </w:rPr>
+    </w:lvl>
+    <w:lvl w:ilvl="2" w:tentative="1">
+      <w:start w:val="1"/>
+      <w:numFmt w:val="bullet"/>
+      <w:lvlText w:val=""/>
+      <w:lvlJc w:val="left"/>
+      <w:pPr>
+        <w:tabs>
+          <w:tab w:val="num" w:pos="2160"/>
+        </w:tabs>
+        <w:ind w:left="2160" w:hanging="360"/>
+      </w:pPr>
+      <w:rPr>
+        <w:rFonts w:ascii="Wingdings" w:hAnsi="Wingdings" w:hint="default"/>
+        <w:sz w:val="20"/>
+      </w:rPr>
+    </w:lvl>
+    <w:lvl w:ilvl="3" w:tentative="1">
+      <w:start w:val="1"/>
+      <w:numFmt w:val="bullet"/>
+      <w:lvlText w:val=""/>
+      <w:lvlJc w:val="left"/>
+      <w:pPr>
+        <w:tabs>
+          <w:tab w:val="num" w:pos="2880"/>
+        </w:tabs>
+        <w:ind w:left="2880" w:hanging="360"/>
+      </w:pPr>
+      <w:rPr>
+        <w:rFonts w:ascii="Wingdings" w:hAnsi="Wingdings" w:hint="default"/>
+        <w:sz w:val="20"/>
+      </w:rPr>
+    </w:lvl>
+    <w:lvl w:ilvl="4" w:tentative="1">
+      <w:start w:val="1"/>
+      <w:numFmt w:val="bullet"/>
+      <w:lvlText w:val=""/>
+      <w:lvlJc w:val="left"/>
+      <w:pPr>
+        <w:tabs>
+          <w:tab w:val="num" w:pos="3600"/>
+        </w:tabs>
+        <w:ind w:left="3600" w:hanging="360"/>
+      </w:pPr>
+      <w:rPr>
+        <w:rFonts w:ascii="Wingdings" w:hAnsi="Wingdings" w:hint="default"/>
+        <w:sz w:val="20"/>
+      </w:rPr>
+    </w:lvl>
+    <w:lvl w:ilvl="5" w:tentative="1">
+      <w:start w:val="1"/>
+      <w:numFmt w:val="bullet"/>
+      <w:lvlText w:val=""/>
+      <w:lvlJc w:val="left"/>
+      <w:pPr>
+        <w:tabs>
+          <w:tab w:val="num" w:pos="4320"/>
+        </w:tabs>
+        <w:ind w:left="4320" w:hanging="360"/>
+      </w:pPr>
+      <w:rPr>
+        <w:rFonts w:ascii="Wingdings" w:hAnsi="Wingdings" w:hint="default"/>
+        <w:sz w:val="20"/>
+      </w:rPr>
+    </w:lvl>
+    <w:lvl w:ilvl="6" w:tentative="1">
+      <w:start w:val="1"/>
+      <w:numFmt w:val="bullet"/>
+      <w:lvlText w:val=""/>
+      <w:lvlJc w:val="left"/>
+      <w:pPr>
+        <w:tabs>
+          <w:tab w:val="num" w:pos="5040"/>
+        </w:tabs>
+        <w:ind w:left="5040" w:hanging="360"/>
+      </w:pPr>
+      <w:rPr>
+        <w:rFonts w:ascii="Wingdings" w:hAnsi="Wingdings" w:hint="default"/>
+        <w:sz w:val="20"/>
+      </w:rPr>
+    </w:lvl>
+    <w:lvl w:ilvl="7" w:tentative="1">
+      <w:start w:val="1"/>
+      <w:numFmt w:val="bullet"/>
+      <w:lvlText w:val=""/>
+      <w:lvlJc w:val="left"/>
+      <w:pPr>
+        <w:tabs>
+          <w:tab w:val="num" w:pos="5760"/>
+        </w:tabs>
+        <w:ind w:left="5760" w:hanging="360"/>
+      </w:pPr>
+      <w:rPr>
+        <w:rFonts w:ascii="Wingdings" w:hAnsi="Wingdings" w:hint="default"/>
+        <w:sz w:val="20"/>
+      </w:rPr>
+    </w:lvl>
+    <w:lvl w:ilvl="8" w:tentative="1">
+      <w:start w:val="1"/>
+      <w:numFmt w:val="bullet"/>
+      <w:lvlText w:val=""/>
+      <w:lvlJc w:val="left"/>
+      <w:pPr>
+        <w:tabs>
+          <w:tab w:val="num" w:pos="6480"/>
+        </w:tabs>
+        <w:ind w:left="6480" w:hanging="360"/>
+      </w:pPr>
+      <w:rPr>
+        <w:rFonts w:ascii="Wingdings" w:hAnsi="Wingdings" w:hint="default"/>
+        <w:sz w:val="20"/>
+      </w:rPr>
+    </w:lvl>
+  </w:abstractNum>
+  <w:abstractNum w:abstractNumId="4">
     <w:nsid w:val="567D33A3"/>
     <w:multiLevelType w:val="hybridMultilevel"/>
     <w:tmpl w:val="07106EFC"/>
@@ -3002,7 +3316,7 @@
       </w:pPr>
     </w:lvl>
   </w:abstractNum>
-  <w:abstractNum w:abstractNumId="4">
+  <w:abstractNum w:abstractNumId="5">
     <w:nsid w:val="63AD3117"/>
     <w:multiLevelType w:val="multilevel"/>
     <w:tmpl w:val="DF44BDBA"/>
@@ -3151,7 +3465,7 @@
       </w:rPr>
     </w:lvl>
   </w:abstractNum>
-  <w:abstractNum w:abstractNumId="5">
+  <w:abstractNum w:abstractNumId="6">
     <w:nsid w:val="6E5C1E27"/>
     <w:multiLevelType w:val="multilevel"/>
     <w:tmpl w:val="CC649FB8"/>
@@ -3307,15 +3621,18 @@
     <w:abstractNumId w:val="1"/>
   </w:num>
   <w:num w:numId="3">
-    <w:abstractNumId w:val="5"/>
+    <w:abstractNumId w:val="6"/>
   </w:num>
   <w:num w:numId="4">
     <w:abstractNumId w:val="2"/>
   </w:num>
   <w:num w:numId="5">
+    <w:abstractNumId w:val="5"/>
+  </w:num>
+  <w:num w:numId="6">
     <w:abstractNumId w:val="4"/>
   </w:num>
-  <w:num w:numId="6">
+  <w:num w:numId="7">
     <w:abstractNumId w:val="3"/>
   </w:num>
 </w:numbering>

</xml_diff>